<commit_message>
Adicionado script do pitch
</commit_message>
<xml_diff>
--- a/2° Ano/Inglês/IBM document.docx
+++ b/2° Ano/Inglês/IBM document.docx
@@ -1,8 +1,88 @@
 
 <file path=word/document.xml><?xml version="1.0" encoding="utf-8"?>
-<w:document xmlns:wpc="http://schemas.microsoft.com/office/word/2010/wordprocessingCanvas" xmlns:cx="http://schemas.microsoft.com/office/drawing/2014/chartex" xmlns:cx1="http://schemas.microsoft.com/office/drawing/2015/9/8/chartex" xmlns:cx2="http://schemas.microsoft.com/office/drawing/2015/10/21/chartex" xmlns:cx3="http://schemas.microsoft.com/office/drawing/2016/5/9/chartex" xmlns:cx4="http://schemas.microsoft.com/office/drawing/2016/5/10/chartex" xmlns:cx5="http://schemas.microsoft.com/office/drawing/2016/5/11/chartex" xmlns:cx6="http://schemas.microsoft.com/office/drawing/2016/5/12/chartex" xmlns:cx7="http://schemas.microsoft.com/office/drawing/2016/5/13/chartex" xmlns:cx8="http://schemas.microsoft.com/office/drawing/2016/5/14/chartex" xmlns:mc="http://schemas.openxmlformats.org/markup-compatibility/2006" xmlns:aink="http://schemas.microsoft.com/office/drawing/2016/ink" xmlns:am3d="http://schemas.microsoft.com/office/drawing/2017/model3d" xmlns:o="urn:schemas-microsoft-com:office:office" xmlns:oel="http://schemas.microsoft.com/office/2019/extlst" xmlns:r="http://schemas.openxmlformats.org/officeDocument/2006/relationships" xmlns:m="http://schemas.openxmlformats.org/officeDocument/2006/math" xmlns:v="urn:schemas-microsoft-com:vml" xmlns:wp14="http://schemas.microsoft.com/office/word/2010/wordprocessingDrawing" xmlns:wp="http://schemas.openxmlformats.org/drawingml/2006/wordprocessingDrawing" xmlns:w10="urn:schemas-microsoft-com:office:word" xmlns:w="http://schemas.openxmlformats.org/wordprocessingml/2006/main" xmlns:w14="http://schemas.microsoft.com/office/word/2010/wordml" xmlns:w15="http://schemas.microsoft.com/office/word/2012/wordml" xmlns:w16cex="http://schemas.microsoft.com/office/word/2018/wordml/cex" xmlns:w16cid="http://schemas.microsoft.com/office/word/2016/wordml/cid" xmlns:w16="http://schemas.microsoft.com/office/word/2018/wordml" xmlns:w16sdtdh="http://schemas.microsoft.com/office/word/2020/wordml/sdtdatahash" xmlns:w16se="http://schemas.microsoft.com/office/word/2015/wordml/symex" xmlns:wpg="http://schemas.microsoft.com/office/word/2010/wordprocessingGroup" xmlns:wpi="http://schemas.microsoft.com/office/word/2010/wordprocessingInk" xmlns:wne="http://schemas.microsoft.com/office/word/2006/wordml" xmlns:wps="http://schemas.microsoft.com/office/word/2010/wordprocessingShape" mc:Ignorable="w14 w15 w16se w16cid w16 w16cex w16sdtdh wp14">
+<w:document xmlns:wpc="http://schemas.microsoft.com/office/word/2010/wordprocessingCanvas" xmlns:cx="http://schemas.microsoft.com/office/drawing/2014/chartex" xmlns:mc="http://schemas.openxmlformats.org/markup-compatibility/2006" xmlns:o="urn:schemas-microsoft-com:office:office" xmlns:r="http://schemas.openxmlformats.org/officeDocument/2006/relationships" xmlns:m="http://schemas.openxmlformats.org/officeDocument/2006/math" xmlns:v="urn:schemas-microsoft-com:vml" xmlns:wp14="http://schemas.microsoft.com/office/word/2010/wordprocessingDrawing" xmlns:wp="http://schemas.openxmlformats.org/drawingml/2006/wordprocessingDrawing" xmlns:w10="urn:schemas-microsoft-com:office:word" xmlns:w="http://schemas.openxmlformats.org/wordprocessingml/2006/main" xmlns:w14="http://schemas.microsoft.com/office/word/2010/wordml" xmlns:w15="http://schemas.microsoft.com/office/word/2012/wordml" xmlns:w16se="http://schemas.microsoft.com/office/word/2015/wordml/symex" xmlns:wpg="http://schemas.microsoft.com/office/word/2010/wordprocessingGroup" xmlns:wpi="http://schemas.microsoft.com/office/word/2010/wordprocessingInk" xmlns:wne="http://schemas.microsoft.com/office/word/2006/wordml" xmlns:wps="http://schemas.microsoft.com/office/word/2010/wordprocessingShape" mc:Ignorable="w14 w15 w16se wp14">
   <w:body>
     <w:p/>
+    <w:p/>
+    <w:p/>
+    <w:p/>
+    <w:p/>
+    <w:p/>
+    <w:p/>
+    <w:p/>
+    <w:p/>
+    <w:p/>
+    <w:p/>
+    <w:p/>
+    <w:p>
+      <w:pPr>
+        <w:jc w:val="center"/>
+      </w:pPr>
+      <w:r>
+        <w:t>Miguel Gustavo de Sousa Campos</w:t>
+      </w:r>
+    </w:p>
+    <w:p>
+      <w:pPr>
+        <w:jc w:val="center"/>
+      </w:pPr>
+      <w:proofErr w:type="spellStart"/>
+      <w:r>
+        <w:t>Nickolas</w:t>
+      </w:r>
+      <w:proofErr w:type="spellEnd"/>
+      <w:r>
+        <w:t xml:space="preserve"> Maia de </w:t>
+      </w:r>
+      <w:proofErr w:type="spellStart"/>
+      <w:r>
+        <w:t>Araujo</w:t>
+      </w:r>
+      <w:proofErr w:type="spellEnd"/>
+    </w:p>
+    <w:p>
+      <w:pPr>
+        <w:jc w:val="center"/>
+      </w:pPr>
+      <w:r>
+        <w:t xml:space="preserve">Pedro Fernandes </w:t>
+      </w:r>
+      <w:proofErr w:type="spellStart"/>
+      <w:r>
+        <w:t>Araujo</w:t>
+      </w:r>
+      <w:proofErr w:type="spellEnd"/>
+    </w:p>
+    <w:p>
+      <w:pPr>
+        <w:jc w:val="center"/>
+      </w:pPr>
+      <w:r>
+        <w:t>Tiago Bryan Ramos de Oliveira</w:t>
+      </w:r>
+    </w:p>
+    <w:p>
+      <w:pPr>
+        <w:jc w:val="center"/>
+      </w:pPr>
+      <w:r>
+        <w:t xml:space="preserve">Vinicius </w:t>
+      </w:r>
+      <w:proofErr w:type="spellStart"/>
+      <w:r>
+        <w:t>Valero</w:t>
+      </w:r>
+      <w:proofErr w:type="spellEnd"/>
+      <w:r>
+        <w:t xml:space="preserve"> </w:t>
+      </w:r>
+      <w:proofErr w:type="spellStart"/>
+      <w:r>
+        <w:t>Chabariberi</w:t>
+      </w:r>
+      <w:proofErr w:type="spellEnd"/>
+    </w:p>
+    <w:p/>
     <w:p>
       <w:r>
         <w:br w:type="page"/>
@@ -66,19 +146,7 @@
         <w:rPr>
           <w:lang w:val="en-US"/>
         </w:rPr>
-        <w:t xml:space="preserve">Due to the hypothetical nature of the project's functioning in 2022, we had to adapt it for real-world performance by the systems integrated into the </w:t>
-      </w:r>
-      <w:r>
-        <w:rPr>
-          <w:lang w:val="en-US"/>
-        </w:rPr>
-        <w:t>back end</w:t>
-      </w:r>
-      <w:r>
-        <w:rPr>
-          <w:lang w:val="en-US"/>
-        </w:rPr>
-        <w:t>.</w:t>
+        <w:t>Due to the hypothetical nature of the project's functioning in 2022, we had to adapt it for real-world performance by the systems integrated into the back end.</w:t>
       </w:r>
     </w:p>
     <w:p>
@@ -112,33 +180,55 @@
         <w:rPr>
           <w:lang w:val="en-US"/>
         </w:rPr>
-        <w:t>Who are we? </w:t>
-      </w:r>
-    </w:p>
-    <w:p>
-      <w:pPr>
-        <w:rPr>
-          <w:lang w:val="en-US"/>
-        </w:rPr>
-      </w:pPr>
-    </w:p>
-    <w:p>
-      <w:pPr>
-        <w:rPr>
-          <w:lang w:val="en-US"/>
-        </w:rPr>
-      </w:pPr>
-      <w:r>
-        <w:rPr>
-          <w:lang w:val="en-US"/>
-        </w:rPr>
-        <w:t xml:space="preserve">I’m Pedro Fernandes Araújo, I’m 16 years old, and I’m a student at Etec da Zona </w:t>
+        <w:t>About Us</w:t>
+      </w:r>
+      <w:r>
+        <w:rPr>
+          <w:lang w:val="en-US"/>
+        </w:rPr>
+        <w:t>? </w:t>
+      </w:r>
+    </w:p>
+    <w:p>
+      <w:pPr>
+        <w:rPr>
+          <w:lang w:val="en-US"/>
+        </w:rPr>
+      </w:pPr>
+      <w:bookmarkStart w:id="0" w:name="_GoBack"/>
+      <w:bookmarkEnd w:id="0"/>
+    </w:p>
+    <w:p>
+      <w:pPr>
+        <w:rPr>
+          <w:lang w:val="en-US"/>
+        </w:rPr>
+      </w:pPr>
+      <w:r>
+        <w:rPr>
+          <w:lang w:val="en-US"/>
+        </w:rPr>
+        <w:t xml:space="preserve">I’m Pedro Fernandes Araújo, I’m 16 years old, and I’m a student at </w:t>
       </w:r>
       <w:proofErr w:type="spellStart"/>
       <w:r>
         <w:rPr>
           <w:lang w:val="en-US"/>
         </w:rPr>
+        <w:t>Etec</w:t>
+      </w:r>
+      <w:proofErr w:type="spellEnd"/>
+      <w:r>
+        <w:rPr>
+          <w:lang w:val="en-US"/>
+        </w:rPr>
+        <w:t xml:space="preserve"> da Zona </w:t>
+      </w:r>
+      <w:proofErr w:type="spellStart"/>
+      <w:r>
+        <w:rPr>
+          <w:lang w:val="en-US"/>
+        </w:rPr>
         <w:t>Leste</w:t>
       </w:r>
       <w:proofErr w:type="spellEnd"/>
@@ -159,19 +249,7 @@
         <w:rPr>
           <w:lang w:val="en-US"/>
         </w:rPr>
-        <w:t xml:space="preserve">In the 'Turn Motors' project, I was responsible for the website design, coding both the visual and server-side aspects of the </w:t>
-      </w:r>
-      <w:r>
-        <w:rPr>
-          <w:lang w:val="en-US"/>
-        </w:rPr>
-        <w:t>site and</w:t>
-      </w:r>
-      <w:r>
-        <w:rPr>
-          <w:lang w:val="en-US"/>
-        </w:rPr>
-        <w:t xml:space="preserve"> managing the social media.</w:t>
+        <w:t>In the 'Turn Motors' project, I was responsible for the website design, coding both the visual and server-side aspects of the site and managing the social media.</w:t>
       </w:r>
     </w:p>
     <w:p>
@@ -203,13 +281,7 @@
         <w:rPr>
           <w:lang w:val="en-US"/>
         </w:rPr>
-        <w:t>the</w:t>
-      </w:r>
-      <w:r>
-        <w:rPr>
-          <w:lang w:val="en-US"/>
-        </w:rPr>
-        <w:t xml:space="preserve"> back-end components.</w:t>
+        <w:t>the back-end components.</w:t>
       </w:r>
     </w:p>
     <w:p>
@@ -410,7 +482,7 @@
 </file>
 
 <file path=word/endnotes.xml><?xml version="1.0" encoding="utf-8"?>
-<w:endnotes xmlns:wpc="http://schemas.microsoft.com/office/word/2010/wordprocessingCanvas" xmlns:cx="http://schemas.microsoft.com/office/drawing/2014/chartex" xmlns:cx1="http://schemas.microsoft.com/office/drawing/2015/9/8/chartex" xmlns:cx2="http://schemas.microsoft.com/office/drawing/2015/10/21/chartex" xmlns:cx3="http://schemas.microsoft.com/office/drawing/2016/5/9/chartex" xmlns:cx4="http://schemas.microsoft.com/office/drawing/2016/5/10/chartex" xmlns:cx5="http://schemas.microsoft.com/office/drawing/2016/5/11/chartex" xmlns:cx6="http://schemas.microsoft.com/office/drawing/2016/5/12/chartex" xmlns:cx7="http://schemas.microsoft.com/office/drawing/2016/5/13/chartex" xmlns:cx8="http://schemas.microsoft.com/office/drawing/2016/5/14/chartex" xmlns:mc="http://schemas.openxmlformats.org/markup-compatibility/2006" xmlns:aink="http://schemas.microsoft.com/office/drawing/2016/ink" xmlns:am3d="http://schemas.microsoft.com/office/drawing/2017/model3d" xmlns:o="urn:schemas-microsoft-com:office:office" xmlns:oel="http://schemas.microsoft.com/office/2019/extlst" xmlns:r="http://schemas.openxmlformats.org/officeDocument/2006/relationships" xmlns:m="http://schemas.openxmlformats.org/officeDocument/2006/math" xmlns:v="urn:schemas-microsoft-com:vml" xmlns:wp14="http://schemas.microsoft.com/office/word/2010/wordprocessingDrawing" xmlns:wp="http://schemas.openxmlformats.org/drawingml/2006/wordprocessingDrawing" xmlns:w10="urn:schemas-microsoft-com:office:word" xmlns:w="http://schemas.openxmlformats.org/wordprocessingml/2006/main" xmlns:w14="http://schemas.microsoft.com/office/word/2010/wordml" xmlns:w15="http://schemas.microsoft.com/office/word/2012/wordml" xmlns:w16cex="http://schemas.microsoft.com/office/word/2018/wordml/cex" xmlns:w16cid="http://schemas.microsoft.com/office/word/2016/wordml/cid" xmlns:w16="http://schemas.microsoft.com/office/word/2018/wordml" xmlns:w16sdtdh="http://schemas.microsoft.com/office/word/2020/wordml/sdtdatahash" xmlns:w16se="http://schemas.microsoft.com/office/word/2015/wordml/symex" xmlns:wpg="http://schemas.microsoft.com/office/word/2010/wordprocessingGroup" xmlns:wpi="http://schemas.microsoft.com/office/word/2010/wordprocessingInk" xmlns:wne="http://schemas.microsoft.com/office/word/2006/wordml" xmlns:wps="http://schemas.microsoft.com/office/word/2010/wordprocessingShape" mc:Ignorable="w14 w15 w16se w16cid w16 w16cex w16sdtdh wp14">
+<w:endnotes xmlns:wpc="http://schemas.microsoft.com/office/word/2010/wordprocessingCanvas" xmlns:cx="http://schemas.microsoft.com/office/drawing/2014/chartex" xmlns:mc="http://schemas.openxmlformats.org/markup-compatibility/2006" xmlns:o="urn:schemas-microsoft-com:office:office" xmlns:r="http://schemas.openxmlformats.org/officeDocument/2006/relationships" xmlns:m="http://schemas.openxmlformats.org/officeDocument/2006/math" xmlns:v="urn:schemas-microsoft-com:vml" xmlns:wp14="http://schemas.microsoft.com/office/word/2010/wordprocessingDrawing" xmlns:wp="http://schemas.openxmlformats.org/drawingml/2006/wordprocessingDrawing" xmlns:w10="urn:schemas-microsoft-com:office:word" xmlns:w="http://schemas.openxmlformats.org/wordprocessingml/2006/main" xmlns:w14="http://schemas.microsoft.com/office/word/2010/wordml" xmlns:w15="http://schemas.microsoft.com/office/word/2012/wordml" xmlns:w16se="http://schemas.microsoft.com/office/word/2015/wordml/symex" xmlns:wpg="http://schemas.microsoft.com/office/word/2010/wordprocessingGroup" xmlns:wpi="http://schemas.microsoft.com/office/word/2010/wordprocessingInk" xmlns:wne="http://schemas.microsoft.com/office/word/2006/wordml" xmlns:wps="http://schemas.microsoft.com/office/word/2010/wordprocessingShape" mc:Ignorable="w14 w15 w16se wp14">
   <w:endnote w:type="separator" w:id="-1">
     <w:p>
       <w:pPr>
@@ -435,7 +507,7 @@
 </file>
 
 <file path=word/footer1.xml><?xml version="1.0" encoding="utf-8"?>
-<w:ftr xmlns:wpc="http://schemas.microsoft.com/office/word/2010/wordprocessingCanvas" xmlns:cx="http://schemas.microsoft.com/office/drawing/2014/chartex" xmlns:cx1="http://schemas.microsoft.com/office/drawing/2015/9/8/chartex" xmlns:cx2="http://schemas.microsoft.com/office/drawing/2015/10/21/chartex" xmlns:cx3="http://schemas.microsoft.com/office/drawing/2016/5/9/chartex" xmlns:cx4="http://schemas.microsoft.com/office/drawing/2016/5/10/chartex" xmlns:cx5="http://schemas.microsoft.com/office/drawing/2016/5/11/chartex" xmlns:cx6="http://schemas.microsoft.com/office/drawing/2016/5/12/chartex" xmlns:cx7="http://schemas.microsoft.com/office/drawing/2016/5/13/chartex" xmlns:cx8="http://schemas.microsoft.com/office/drawing/2016/5/14/chartex" xmlns:mc="http://schemas.openxmlformats.org/markup-compatibility/2006" xmlns:aink="http://schemas.microsoft.com/office/drawing/2016/ink" xmlns:am3d="http://schemas.microsoft.com/office/drawing/2017/model3d" xmlns:o="urn:schemas-microsoft-com:office:office" xmlns:oel="http://schemas.microsoft.com/office/2019/extlst" xmlns:r="http://schemas.openxmlformats.org/officeDocument/2006/relationships" xmlns:m="http://schemas.openxmlformats.org/officeDocument/2006/math" xmlns:v="urn:schemas-microsoft-com:vml" xmlns:wp14="http://schemas.microsoft.com/office/word/2010/wordprocessingDrawing" xmlns:wp="http://schemas.openxmlformats.org/drawingml/2006/wordprocessingDrawing" xmlns:w10="urn:schemas-microsoft-com:office:word" xmlns:w="http://schemas.openxmlformats.org/wordprocessingml/2006/main" xmlns:w14="http://schemas.microsoft.com/office/word/2010/wordml" xmlns:w15="http://schemas.microsoft.com/office/word/2012/wordml" xmlns:w16cex="http://schemas.microsoft.com/office/word/2018/wordml/cex" xmlns:w16cid="http://schemas.microsoft.com/office/word/2016/wordml/cid" xmlns:w16="http://schemas.microsoft.com/office/word/2018/wordml" xmlns:w16sdtdh="http://schemas.microsoft.com/office/word/2020/wordml/sdtdatahash" xmlns:w16se="http://schemas.microsoft.com/office/word/2015/wordml/symex" xmlns:wpg="http://schemas.microsoft.com/office/word/2010/wordprocessingGroup" xmlns:wpi="http://schemas.microsoft.com/office/word/2010/wordprocessingInk" xmlns:wne="http://schemas.microsoft.com/office/word/2006/wordml" xmlns:wps="http://schemas.microsoft.com/office/word/2010/wordprocessingShape" mc:Ignorable="w14 w15 w16se w16cid w16 w16cex w16sdtdh wp14">
+<w:ftr xmlns:wpc="http://schemas.microsoft.com/office/word/2010/wordprocessingCanvas" xmlns:cx="http://schemas.microsoft.com/office/drawing/2014/chartex" xmlns:mc="http://schemas.openxmlformats.org/markup-compatibility/2006" xmlns:o="urn:schemas-microsoft-com:office:office" xmlns:r="http://schemas.openxmlformats.org/officeDocument/2006/relationships" xmlns:m="http://schemas.openxmlformats.org/officeDocument/2006/math" xmlns:v="urn:schemas-microsoft-com:vml" xmlns:wp14="http://schemas.microsoft.com/office/word/2010/wordprocessingDrawing" xmlns:wp="http://schemas.openxmlformats.org/drawingml/2006/wordprocessingDrawing" xmlns:w10="urn:schemas-microsoft-com:office:word" xmlns:w="http://schemas.openxmlformats.org/wordprocessingml/2006/main" xmlns:w14="http://schemas.microsoft.com/office/word/2010/wordml" xmlns:w15="http://schemas.microsoft.com/office/word/2012/wordml" xmlns:w16se="http://schemas.microsoft.com/office/word/2015/wordml/symex" xmlns:wpg="http://schemas.microsoft.com/office/word/2010/wordprocessingGroup" xmlns:wpi="http://schemas.microsoft.com/office/word/2010/wordprocessingInk" xmlns:wne="http://schemas.microsoft.com/office/word/2006/wordml" xmlns:wps="http://schemas.microsoft.com/office/word/2010/wordprocessingShape" mc:Ignorable="w14 w15 w16se wp14">
   <w:p>
     <w:pPr>
       <w:pStyle w:val="Rodap"/>
@@ -445,7 +517,7 @@
 </file>
 
 <file path=word/footer2.xml><?xml version="1.0" encoding="utf-8"?>
-<w:ftr xmlns:wpc="http://schemas.microsoft.com/office/word/2010/wordprocessingCanvas" xmlns:cx="http://schemas.microsoft.com/office/drawing/2014/chartex" xmlns:cx1="http://schemas.microsoft.com/office/drawing/2015/9/8/chartex" xmlns:cx2="http://schemas.microsoft.com/office/drawing/2015/10/21/chartex" xmlns:cx3="http://schemas.microsoft.com/office/drawing/2016/5/9/chartex" xmlns:cx4="http://schemas.microsoft.com/office/drawing/2016/5/10/chartex" xmlns:cx5="http://schemas.microsoft.com/office/drawing/2016/5/11/chartex" xmlns:cx6="http://schemas.microsoft.com/office/drawing/2016/5/12/chartex" xmlns:cx7="http://schemas.microsoft.com/office/drawing/2016/5/13/chartex" xmlns:cx8="http://schemas.microsoft.com/office/drawing/2016/5/14/chartex" xmlns:mc="http://schemas.openxmlformats.org/markup-compatibility/2006" xmlns:aink="http://schemas.microsoft.com/office/drawing/2016/ink" xmlns:am3d="http://schemas.microsoft.com/office/drawing/2017/model3d" xmlns:o="urn:schemas-microsoft-com:office:office" xmlns:oel="http://schemas.microsoft.com/office/2019/extlst" xmlns:r="http://schemas.openxmlformats.org/officeDocument/2006/relationships" xmlns:m="http://schemas.openxmlformats.org/officeDocument/2006/math" xmlns:v="urn:schemas-microsoft-com:vml" xmlns:wp14="http://schemas.microsoft.com/office/word/2010/wordprocessingDrawing" xmlns:wp="http://schemas.openxmlformats.org/drawingml/2006/wordprocessingDrawing" xmlns:w10="urn:schemas-microsoft-com:office:word" xmlns:w="http://schemas.openxmlformats.org/wordprocessingml/2006/main" xmlns:w14="http://schemas.microsoft.com/office/word/2010/wordml" xmlns:w15="http://schemas.microsoft.com/office/word/2012/wordml" xmlns:w16cex="http://schemas.microsoft.com/office/word/2018/wordml/cex" xmlns:w16cid="http://schemas.microsoft.com/office/word/2016/wordml/cid" xmlns:w16="http://schemas.microsoft.com/office/word/2018/wordml" xmlns:w16sdtdh="http://schemas.microsoft.com/office/word/2020/wordml/sdtdatahash" xmlns:w16se="http://schemas.microsoft.com/office/word/2015/wordml/symex" xmlns:wpg="http://schemas.microsoft.com/office/word/2010/wordprocessingGroup" xmlns:wpi="http://schemas.microsoft.com/office/word/2010/wordprocessingInk" xmlns:wne="http://schemas.microsoft.com/office/word/2006/wordml" xmlns:wps="http://schemas.microsoft.com/office/word/2010/wordprocessingShape" mc:Ignorable="w14 w15 w16se w16cid w16 w16cex w16sdtdh wp14">
+<w:ftr xmlns:wpc="http://schemas.microsoft.com/office/word/2010/wordprocessingCanvas" xmlns:cx="http://schemas.microsoft.com/office/drawing/2014/chartex" xmlns:mc="http://schemas.openxmlformats.org/markup-compatibility/2006" xmlns:o="urn:schemas-microsoft-com:office:office" xmlns:r="http://schemas.openxmlformats.org/officeDocument/2006/relationships" xmlns:m="http://schemas.openxmlformats.org/officeDocument/2006/math" xmlns:v="urn:schemas-microsoft-com:vml" xmlns:wp14="http://schemas.microsoft.com/office/word/2010/wordprocessingDrawing" xmlns:wp="http://schemas.openxmlformats.org/drawingml/2006/wordprocessingDrawing" xmlns:w10="urn:schemas-microsoft-com:office:word" xmlns:w="http://schemas.openxmlformats.org/wordprocessingml/2006/main" xmlns:w14="http://schemas.microsoft.com/office/word/2010/wordml" xmlns:w15="http://schemas.microsoft.com/office/word/2012/wordml" xmlns:w16se="http://schemas.microsoft.com/office/word/2015/wordml/symex" xmlns:wpg="http://schemas.microsoft.com/office/word/2010/wordprocessingGroup" xmlns:wpi="http://schemas.microsoft.com/office/word/2010/wordprocessingInk" xmlns:wne="http://schemas.microsoft.com/office/word/2006/wordml" xmlns:wps="http://schemas.microsoft.com/office/word/2010/wordprocessingShape" mc:Ignorable="w14 w15 w16se wp14">
   <w:p>
     <w:pPr>
       <w:pStyle w:val="Rodap"/>
@@ -455,7 +527,7 @@
 </file>
 
 <file path=word/footer3.xml><?xml version="1.0" encoding="utf-8"?>
-<w:ftr xmlns:wpc="http://schemas.microsoft.com/office/word/2010/wordprocessingCanvas" xmlns:cx="http://schemas.microsoft.com/office/drawing/2014/chartex" xmlns:cx1="http://schemas.microsoft.com/office/drawing/2015/9/8/chartex" xmlns:cx2="http://schemas.microsoft.com/office/drawing/2015/10/21/chartex" xmlns:cx3="http://schemas.microsoft.com/office/drawing/2016/5/9/chartex" xmlns:cx4="http://schemas.microsoft.com/office/drawing/2016/5/10/chartex" xmlns:cx5="http://schemas.microsoft.com/office/drawing/2016/5/11/chartex" xmlns:cx6="http://schemas.microsoft.com/office/drawing/2016/5/12/chartex" xmlns:cx7="http://schemas.microsoft.com/office/drawing/2016/5/13/chartex" xmlns:cx8="http://schemas.microsoft.com/office/drawing/2016/5/14/chartex" xmlns:mc="http://schemas.openxmlformats.org/markup-compatibility/2006" xmlns:aink="http://schemas.microsoft.com/office/drawing/2016/ink" xmlns:am3d="http://schemas.microsoft.com/office/drawing/2017/model3d" xmlns:o="urn:schemas-microsoft-com:office:office" xmlns:oel="http://schemas.microsoft.com/office/2019/extlst" xmlns:r="http://schemas.openxmlformats.org/officeDocument/2006/relationships" xmlns:m="http://schemas.openxmlformats.org/officeDocument/2006/math" xmlns:v="urn:schemas-microsoft-com:vml" xmlns:wp14="http://schemas.microsoft.com/office/word/2010/wordprocessingDrawing" xmlns:wp="http://schemas.openxmlformats.org/drawingml/2006/wordprocessingDrawing" xmlns:w10="urn:schemas-microsoft-com:office:word" xmlns:w="http://schemas.openxmlformats.org/wordprocessingml/2006/main" xmlns:w14="http://schemas.microsoft.com/office/word/2010/wordml" xmlns:w15="http://schemas.microsoft.com/office/word/2012/wordml" xmlns:w16cex="http://schemas.microsoft.com/office/word/2018/wordml/cex" xmlns:w16cid="http://schemas.microsoft.com/office/word/2016/wordml/cid" xmlns:w16="http://schemas.microsoft.com/office/word/2018/wordml" xmlns:w16sdtdh="http://schemas.microsoft.com/office/word/2020/wordml/sdtdatahash" xmlns:w16se="http://schemas.microsoft.com/office/word/2015/wordml/symex" xmlns:wpg="http://schemas.microsoft.com/office/word/2010/wordprocessingGroup" xmlns:wpi="http://schemas.microsoft.com/office/word/2010/wordprocessingInk" xmlns:wne="http://schemas.microsoft.com/office/word/2006/wordml" xmlns:wps="http://schemas.microsoft.com/office/word/2010/wordprocessingShape" mc:Ignorable="w14 w15 w16se w16cid w16 w16cex w16sdtdh wp14">
+<w:ftr xmlns:wpc="http://schemas.microsoft.com/office/word/2010/wordprocessingCanvas" xmlns:cx="http://schemas.microsoft.com/office/drawing/2014/chartex" xmlns:mc="http://schemas.openxmlformats.org/markup-compatibility/2006" xmlns:o="urn:schemas-microsoft-com:office:office" xmlns:r="http://schemas.openxmlformats.org/officeDocument/2006/relationships" xmlns:m="http://schemas.openxmlformats.org/officeDocument/2006/math" xmlns:v="urn:schemas-microsoft-com:vml" xmlns:wp14="http://schemas.microsoft.com/office/word/2010/wordprocessingDrawing" xmlns:wp="http://schemas.openxmlformats.org/drawingml/2006/wordprocessingDrawing" xmlns:w10="urn:schemas-microsoft-com:office:word" xmlns:w="http://schemas.openxmlformats.org/wordprocessingml/2006/main" xmlns:w14="http://schemas.microsoft.com/office/word/2010/wordml" xmlns:w15="http://schemas.microsoft.com/office/word/2012/wordml" xmlns:w16se="http://schemas.microsoft.com/office/word/2015/wordml/symex" xmlns:wpg="http://schemas.microsoft.com/office/word/2010/wordprocessingGroup" xmlns:wpi="http://schemas.microsoft.com/office/word/2010/wordprocessingInk" xmlns:wne="http://schemas.microsoft.com/office/word/2006/wordml" xmlns:wps="http://schemas.microsoft.com/office/word/2010/wordprocessingShape" mc:Ignorable="w14 w15 w16se wp14">
   <w:p>
     <w:pPr>
       <w:pStyle w:val="Rodap"/>
@@ -465,7 +537,7 @@
 </file>
 
 <file path=word/footnotes.xml><?xml version="1.0" encoding="utf-8"?>
-<w:footnotes xmlns:wpc="http://schemas.microsoft.com/office/word/2010/wordprocessingCanvas" xmlns:cx="http://schemas.microsoft.com/office/drawing/2014/chartex" xmlns:cx1="http://schemas.microsoft.com/office/drawing/2015/9/8/chartex" xmlns:cx2="http://schemas.microsoft.com/office/drawing/2015/10/21/chartex" xmlns:cx3="http://schemas.microsoft.com/office/drawing/2016/5/9/chartex" xmlns:cx4="http://schemas.microsoft.com/office/drawing/2016/5/10/chartex" xmlns:cx5="http://schemas.microsoft.com/office/drawing/2016/5/11/chartex" xmlns:cx6="http://schemas.microsoft.com/office/drawing/2016/5/12/chartex" xmlns:cx7="http://schemas.microsoft.com/office/drawing/2016/5/13/chartex" xmlns:cx8="http://schemas.microsoft.com/office/drawing/2016/5/14/chartex" xmlns:mc="http://schemas.openxmlformats.org/markup-compatibility/2006" xmlns:aink="http://schemas.microsoft.com/office/drawing/2016/ink" xmlns:am3d="http://schemas.microsoft.com/office/drawing/2017/model3d" xmlns:o="urn:schemas-microsoft-com:office:office" xmlns:oel="http://schemas.microsoft.com/office/2019/extlst" xmlns:r="http://schemas.openxmlformats.org/officeDocument/2006/relationships" xmlns:m="http://schemas.openxmlformats.org/officeDocument/2006/math" xmlns:v="urn:schemas-microsoft-com:vml" xmlns:wp14="http://schemas.microsoft.com/office/word/2010/wordprocessingDrawing" xmlns:wp="http://schemas.openxmlformats.org/drawingml/2006/wordprocessingDrawing" xmlns:w10="urn:schemas-microsoft-com:office:word" xmlns:w="http://schemas.openxmlformats.org/wordprocessingml/2006/main" xmlns:w14="http://schemas.microsoft.com/office/word/2010/wordml" xmlns:w15="http://schemas.microsoft.com/office/word/2012/wordml" xmlns:w16cex="http://schemas.microsoft.com/office/word/2018/wordml/cex" xmlns:w16cid="http://schemas.microsoft.com/office/word/2016/wordml/cid" xmlns:w16="http://schemas.microsoft.com/office/word/2018/wordml" xmlns:w16sdtdh="http://schemas.microsoft.com/office/word/2020/wordml/sdtdatahash" xmlns:w16se="http://schemas.microsoft.com/office/word/2015/wordml/symex" xmlns:wpg="http://schemas.microsoft.com/office/word/2010/wordprocessingGroup" xmlns:wpi="http://schemas.microsoft.com/office/word/2010/wordprocessingInk" xmlns:wne="http://schemas.microsoft.com/office/word/2006/wordml" xmlns:wps="http://schemas.microsoft.com/office/word/2010/wordprocessingShape" mc:Ignorable="w14 w15 w16se w16cid w16 w16cex w16sdtdh wp14">
+<w:footnotes xmlns:wpc="http://schemas.microsoft.com/office/word/2010/wordprocessingCanvas" xmlns:cx="http://schemas.microsoft.com/office/drawing/2014/chartex" xmlns:mc="http://schemas.openxmlformats.org/markup-compatibility/2006" xmlns:o="urn:schemas-microsoft-com:office:office" xmlns:r="http://schemas.openxmlformats.org/officeDocument/2006/relationships" xmlns:m="http://schemas.openxmlformats.org/officeDocument/2006/math" xmlns:v="urn:schemas-microsoft-com:vml" xmlns:wp14="http://schemas.microsoft.com/office/word/2010/wordprocessingDrawing" xmlns:wp="http://schemas.openxmlformats.org/drawingml/2006/wordprocessingDrawing" xmlns:w10="urn:schemas-microsoft-com:office:word" xmlns:w="http://schemas.openxmlformats.org/wordprocessingml/2006/main" xmlns:w14="http://schemas.microsoft.com/office/word/2010/wordml" xmlns:w15="http://schemas.microsoft.com/office/word/2012/wordml" xmlns:w16se="http://schemas.microsoft.com/office/word/2015/wordml/symex" xmlns:wpg="http://schemas.microsoft.com/office/word/2010/wordprocessingGroup" xmlns:wpi="http://schemas.microsoft.com/office/word/2010/wordprocessingInk" xmlns:wne="http://schemas.microsoft.com/office/word/2006/wordml" xmlns:wps="http://schemas.microsoft.com/office/word/2010/wordprocessingShape" mc:Ignorable="w14 w15 w16se wp14">
   <w:footnote w:type="separator" w:id="-1">
     <w:p>
       <w:pPr>
@@ -490,7 +562,7 @@
 </file>
 
 <file path=word/header1.xml><?xml version="1.0" encoding="utf-8"?>
-<w:hdr xmlns:wpc="http://schemas.microsoft.com/office/word/2010/wordprocessingCanvas" xmlns:cx="http://schemas.microsoft.com/office/drawing/2014/chartex" xmlns:cx1="http://schemas.microsoft.com/office/drawing/2015/9/8/chartex" xmlns:cx2="http://schemas.microsoft.com/office/drawing/2015/10/21/chartex" xmlns:cx3="http://schemas.microsoft.com/office/drawing/2016/5/9/chartex" xmlns:cx4="http://schemas.microsoft.com/office/drawing/2016/5/10/chartex" xmlns:cx5="http://schemas.microsoft.com/office/drawing/2016/5/11/chartex" xmlns:cx6="http://schemas.microsoft.com/office/drawing/2016/5/12/chartex" xmlns:cx7="http://schemas.microsoft.com/office/drawing/2016/5/13/chartex" xmlns:cx8="http://schemas.microsoft.com/office/drawing/2016/5/14/chartex" xmlns:mc="http://schemas.openxmlformats.org/markup-compatibility/2006" xmlns:aink="http://schemas.microsoft.com/office/drawing/2016/ink" xmlns:am3d="http://schemas.microsoft.com/office/drawing/2017/model3d" xmlns:o="urn:schemas-microsoft-com:office:office" xmlns:oel="http://schemas.microsoft.com/office/2019/extlst" xmlns:r="http://schemas.openxmlformats.org/officeDocument/2006/relationships" xmlns:m="http://schemas.openxmlformats.org/officeDocument/2006/math" xmlns:v="urn:schemas-microsoft-com:vml" xmlns:wp14="http://schemas.microsoft.com/office/word/2010/wordprocessingDrawing" xmlns:wp="http://schemas.openxmlformats.org/drawingml/2006/wordprocessingDrawing" xmlns:w10="urn:schemas-microsoft-com:office:word" xmlns:w="http://schemas.openxmlformats.org/wordprocessingml/2006/main" xmlns:w14="http://schemas.microsoft.com/office/word/2010/wordml" xmlns:w15="http://schemas.microsoft.com/office/word/2012/wordml" xmlns:w16cex="http://schemas.microsoft.com/office/word/2018/wordml/cex" xmlns:w16cid="http://schemas.microsoft.com/office/word/2016/wordml/cid" xmlns:w16="http://schemas.microsoft.com/office/word/2018/wordml" xmlns:w16sdtdh="http://schemas.microsoft.com/office/word/2020/wordml/sdtdatahash" xmlns:w16se="http://schemas.microsoft.com/office/word/2015/wordml/symex" xmlns:wpg="http://schemas.microsoft.com/office/word/2010/wordprocessingGroup" xmlns:wpi="http://schemas.microsoft.com/office/word/2010/wordprocessingInk" xmlns:wne="http://schemas.microsoft.com/office/word/2006/wordml" xmlns:wps="http://schemas.microsoft.com/office/word/2010/wordprocessingShape" mc:Ignorable="w14 w15 w16se w16cid w16 w16cex w16sdtdh wp14">
+<w:hdr xmlns:wpc="http://schemas.microsoft.com/office/word/2010/wordprocessingCanvas" xmlns:cx="http://schemas.microsoft.com/office/drawing/2014/chartex" xmlns:mc="http://schemas.openxmlformats.org/markup-compatibility/2006" xmlns:o="urn:schemas-microsoft-com:office:office" xmlns:r="http://schemas.openxmlformats.org/officeDocument/2006/relationships" xmlns:m="http://schemas.openxmlformats.org/officeDocument/2006/math" xmlns:v="urn:schemas-microsoft-com:vml" xmlns:wp14="http://schemas.microsoft.com/office/word/2010/wordprocessingDrawing" xmlns:wp="http://schemas.openxmlformats.org/drawingml/2006/wordprocessingDrawing" xmlns:w10="urn:schemas-microsoft-com:office:word" xmlns:w="http://schemas.openxmlformats.org/wordprocessingml/2006/main" xmlns:w14="http://schemas.microsoft.com/office/word/2010/wordml" xmlns:w15="http://schemas.microsoft.com/office/word/2012/wordml" xmlns:w16se="http://schemas.microsoft.com/office/word/2015/wordml/symex" xmlns:wpg="http://schemas.microsoft.com/office/word/2010/wordprocessingGroup" xmlns:wpi="http://schemas.microsoft.com/office/word/2010/wordprocessingInk" xmlns:wne="http://schemas.microsoft.com/office/word/2006/wordml" xmlns:wps="http://schemas.microsoft.com/office/word/2010/wordprocessingShape" mc:Ignorable="w14 w15 w16se wp14">
   <w:p>
     <w:pPr>
       <w:pStyle w:val="Cabealho"/>
@@ -520,8 +592,9 @@
           <v:path o:extrusionok="f" gradientshapeok="t" o:connecttype="rect"/>
           <o:lock v:ext="edit" aspectratio="t"/>
         </v:shapetype>
-        <v:shape id="WordPictureWatermark525489735" o:spid="_x0000_s1027" type="#_x0000_t75" style="position:absolute;margin-left:0;margin-top:0;width:436.1pt;height:434.2pt;z-index:-251657216;mso-position-horizontal:center;mso-position-horizontal-relative:margin;mso-position-vertical:center;mso-position-vertical-relative:margin" o:allowincell="f">
+        <v:shape id="WordPictureWatermark525489735" o:spid="_x0000_s2051" type="#_x0000_t75" style="position:absolute;margin-left:0;margin-top:0;width:436.1pt;height:434.2pt;z-index:-251657216;mso-position-horizontal:center;mso-position-horizontal-relative:margin;mso-position-vertical:center;mso-position-vertical-relative:margin" o:allowincell="f">
           <v:imagedata r:id="rId1" o:title="logo-luz" gain="19661f" blacklevel="22938f"/>
+          <w10:wrap anchorx="margin" anchory="margin"/>
         </v:shape>
       </w:pict>
     </w:r>
@@ -530,7 +603,7 @@
 </file>
 
 <file path=word/header2.xml><?xml version="1.0" encoding="utf-8"?>
-<w:hdr xmlns:wpc="http://schemas.microsoft.com/office/word/2010/wordprocessingCanvas" xmlns:cx="http://schemas.microsoft.com/office/drawing/2014/chartex" xmlns:cx1="http://schemas.microsoft.com/office/drawing/2015/9/8/chartex" xmlns:cx2="http://schemas.microsoft.com/office/drawing/2015/10/21/chartex" xmlns:cx3="http://schemas.microsoft.com/office/drawing/2016/5/9/chartex" xmlns:cx4="http://schemas.microsoft.com/office/drawing/2016/5/10/chartex" xmlns:cx5="http://schemas.microsoft.com/office/drawing/2016/5/11/chartex" xmlns:cx6="http://schemas.microsoft.com/office/drawing/2016/5/12/chartex" xmlns:cx7="http://schemas.microsoft.com/office/drawing/2016/5/13/chartex" xmlns:cx8="http://schemas.microsoft.com/office/drawing/2016/5/14/chartex" xmlns:mc="http://schemas.openxmlformats.org/markup-compatibility/2006" xmlns:aink="http://schemas.microsoft.com/office/drawing/2016/ink" xmlns:am3d="http://schemas.microsoft.com/office/drawing/2017/model3d" xmlns:o="urn:schemas-microsoft-com:office:office" xmlns:oel="http://schemas.microsoft.com/office/2019/extlst" xmlns:r="http://schemas.openxmlformats.org/officeDocument/2006/relationships" xmlns:m="http://schemas.openxmlformats.org/officeDocument/2006/math" xmlns:v="urn:schemas-microsoft-com:vml" xmlns:wp14="http://schemas.microsoft.com/office/word/2010/wordprocessingDrawing" xmlns:wp="http://schemas.openxmlformats.org/drawingml/2006/wordprocessingDrawing" xmlns:w10="urn:schemas-microsoft-com:office:word" xmlns:w="http://schemas.openxmlformats.org/wordprocessingml/2006/main" xmlns:w14="http://schemas.microsoft.com/office/word/2010/wordml" xmlns:w15="http://schemas.microsoft.com/office/word/2012/wordml" xmlns:w16cex="http://schemas.microsoft.com/office/word/2018/wordml/cex" xmlns:w16cid="http://schemas.microsoft.com/office/word/2016/wordml/cid" xmlns:w16="http://schemas.microsoft.com/office/word/2018/wordml" xmlns:w16sdtdh="http://schemas.microsoft.com/office/word/2020/wordml/sdtdatahash" xmlns:w16se="http://schemas.microsoft.com/office/word/2015/wordml/symex" xmlns:wpg="http://schemas.microsoft.com/office/word/2010/wordprocessingGroup" xmlns:wpi="http://schemas.microsoft.com/office/word/2010/wordprocessingInk" xmlns:wne="http://schemas.microsoft.com/office/word/2006/wordml" xmlns:wps="http://schemas.microsoft.com/office/word/2010/wordprocessingShape" mc:Ignorable="w14 w15 w16se w16cid w16 w16cex w16sdtdh wp14">
+<w:hdr xmlns:wpc="http://schemas.microsoft.com/office/word/2010/wordprocessingCanvas" xmlns:cx="http://schemas.microsoft.com/office/drawing/2014/chartex" xmlns:mc="http://schemas.openxmlformats.org/markup-compatibility/2006" xmlns:o="urn:schemas-microsoft-com:office:office" xmlns:r="http://schemas.openxmlformats.org/officeDocument/2006/relationships" xmlns:m="http://schemas.openxmlformats.org/officeDocument/2006/math" xmlns:v="urn:schemas-microsoft-com:vml" xmlns:wp14="http://schemas.microsoft.com/office/word/2010/wordprocessingDrawing" xmlns:wp="http://schemas.openxmlformats.org/drawingml/2006/wordprocessingDrawing" xmlns:w10="urn:schemas-microsoft-com:office:word" xmlns:w="http://schemas.openxmlformats.org/wordprocessingml/2006/main" xmlns:w14="http://schemas.microsoft.com/office/word/2010/wordml" xmlns:w15="http://schemas.microsoft.com/office/word/2012/wordml" xmlns:w16se="http://schemas.microsoft.com/office/word/2015/wordml/symex" xmlns:wpg="http://schemas.microsoft.com/office/word/2010/wordprocessingGroup" xmlns:wpi="http://schemas.microsoft.com/office/word/2010/wordprocessingInk" xmlns:wne="http://schemas.microsoft.com/office/word/2006/wordml" xmlns:wps="http://schemas.microsoft.com/office/word/2010/wordprocessingShape" mc:Ignorable="w14 w15 w16se wp14">
   <w:p>
     <w:pPr>
       <w:pStyle w:val="Cabealho"/>
@@ -560,8 +633,9 @@
           <v:path o:extrusionok="f" gradientshapeok="t" o:connecttype="rect"/>
           <o:lock v:ext="edit" aspectratio="t"/>
         </v:shapetype>
-        <v:shape id="WordPictureWatermark525489736" o:spid="_x0000_s1028" type="#_x0000_t75" style="position:absolute;margin-left:0;margin-top:0;width:436.1pt;height:434.2pt;z-index:-251656192;mso-position-horizontal:center;mso-position-horizontal-relative:margin;mso-position-vertical:center;mso-position-vertical-relative:margin" o:allowincell="f">
+        <v:shape id="WordPictureWatermark525489736" o:spid="_x0000_s2052" type="#_x0000_t75" style="position:absolute;margin-left:0;margin-top:0;width:436.1pt;height:434.2pt;z-index:-251656192;mso-position-horizontal:center;mso-position-horizontal-relative:margin;mso-position-vertical:center;mso-position-vertical-relative:margin" o:allowincell="f">
           <v:imagedata r:id="rId1" o:title="logo-luz" gain="19661f" blacklevel="22938f"/>
+          <w10:wrap anchorx="margin" anchory="margin"/>
         </v:shape>
       </w:pict>
     </w:r>
@@ -570,7 +644,7 @@
 </file>
 
 <file path=word/header3.xml><?xml version="1.0" encoding="utf-8"?>
-<w:hdr xmlns:wpc="http://schemas.microsoft.com/office/word/2010/wordprocessingCanvas" xmlns:cx="http://schemas.microsoft.com/office/drawing/2014/chartex" xmlns:cx1="http://schemas.microsoft.com/office/drawing/2015/9/8/chartex" xmlns:cx2="http://schemas.microsoft.com/office/drawing/2015/10/21/chartex" xmlns:cx3="http://schemas.microsoft.com/office/drawing/2016/5/9/chartex" xmlns:cx4="http://schemas.microsoft.com/office/drawing/2016/5/10/chartex" xmlns:cx5="http://schemas.microsoft.com/office/drawing/2016/5/11/chartex" xmlns:cx6="http://schemas.microsoft.com/office/drawing/2016/5/12/chartex" xmlns:cx7="http://schemas.microsoft.com/office/drawing/2016/5/13/chartex" xmlns:cx8="http://schemas.microsoft.com/office/drawing/2016/5/14/chartex" xmlns:mc="http://schemas.openxmlformats.org/markup-compatibility/2006" xmlns:aink="http://schemas.microsoft.com/office/drawing/2016/ink" xmlns:am3d="http://schemas.microsoft.com/office/drawing/2017/model3d" xmlns:o="urn:schemas-microsoft-com:office:office" xmlns:oel="http://schemas.microsoft.com/office/2019/extlst" xmlns:r="http://schemas.openxmlformats.org/officeDocument/2006/relationships" xmlns:m="http://schemas.openxmlformats.org/officeDocument/2006/math" xmlns:v="urn:schemas-microsoft-com:vml" xmlns:wp14="http://schemas.microsoft.com/office/word/2010/wordprocessingDrawing" xmlns:wp="http://schemas.openxmlformats.org/drawingml/2006/wordprocessingDrawing" xmlns:w10="urn:schemas-microsoft-com:office:word" xmlns:w="http://schemas.openxmlformats.org/wordprocessingml/2006/main" xmlns:w14="http://schemas.microsoft.com/office/word/2010/wordml" xmlns:w15="http://schemas.microsoft.com/office/word/2012/wordml" xmlns:w16cex="http://schemas.microsoft.com/office/word/2018/wordml/cex" xmlns:w16cid="http://schemas.microsoft.com/office/word/2016/wordml/cid" xmlns:w16="http://schemas.microsoft.com/office/word/2018/wordml" xmlns:w16sdtdh="http://schemas.microsoft.com/office/word/2020/wordml/sdtdatahash" xmlns:w16se="http://schemas.microsoft.com/office/word/2015/wordml/symex" xmlns:wpg="http://schemas.microsoft.com/office/word/2010/wordprocessingGroup" xmlns:wpi="http://schemas.microsoft.com/office/word/2010/wordprocessingInk" xmlns:wne="http://schemas.microsoft.com/office/word/2006/wordml" xmlns:wps="http://schemas.microsoft.com/office/word/2010/wordprocessingShape" mc:Ignorable="w14 w15 w16se w16cid w16 w16cex w16sdtdh wp14">
+<w:hdr xmlns:wpc="http://schemas.microsoft.com/office/word/2010/wordprocessingCanvas" xmlns:cx="http://schemas.microsoft.com/office/drawing/2014/chartex" xmlns:mc="http://schemas.openxmlformats.org/markup-compatibility/2006" xmlns:o="urn:schemas-microsoft-com:office:office" xmlns:r="http://schemas.openxmlformats.org/officeDocument/2006/relationships" xmlns:m="http://schemas.openxmlformats.org/officeDocument/2006/math" xmlns:v="urn:schemas-microsoft-com:vml" xmlns:wp14="http://schemas.microsoft.com/office/word/2010/wordprocessingDrawing" xmlns:wp="http://schemas.openxmlformats.org/drawingml/2006/wordprocessingDrawing" xmlns:w10="urn:schemas-microsoft-com:office:word" xmlns:w="http://schemas.openxmlformats.org/wordprocessingml/2006/main" xmlns:w14="http://schemas.microsoft.com/office/word/2010/wordml" xmlns:w15="http://schemas.microsoft.com/office/word/2012/wordml" xmlns:w16se="http://schemas.microsoft.com/office/word/2015/wordml/symex" xmlns:wpg="http://schemas.microsoft.com/office/word/2010/wordprocessingGroup" xmlns:wpi="http://schemas.microsoft.com/office/word/2010/wordprocessingInk" xmlns:wne="http://schemas.microsoft.com/office/word/2006/wordml" xmlns:wps="http://schemas.microsoft.com/office/word/2010/wordprocessingShape" mc:Ignorable="w14 w15 w16se wp14">
   <w:p>
     <w:pPr>
       <w:pStyle w:val="Cabealho"/>
@@ -600,8 +674,9 @@
           <v:path o:extrusionok="f" gradientshapeok="t" o:connecttype="rect"/>
           <o:lock v:ext="edit" aspectratio="t"/>
         </v:shapetype>
-        <v:shape id="WordPictureWatermark525489734" o:spid="_x0000_s1026" type="#_x0000_t75" style="position:absolute;margin-left:0;margin-top:0;width:436.1pt;height:434.2pt;z-index:-251658240;mso-position-horizontal:center;mso-position-horizontal-relative:margin;mso-position-vertical:center;mso-position-vertical-relative:margin" o:allowincell="f">
+        <v:shape id="WordPictureWatermark525489734" o:spid="_x0000_s2050" type="#_x0000_t75" style="position:absolute;margin-left:0;margin-top:0;width:436.1pt;height:434.2pt;z-index:-251658240;mso-position-horizontal:center;mso-position-horizontal-relative:margin;mso-position-vertical:center;mso-position-vertical-relative:margin" o:allowincell="f">
           <v:imagedata r:id="rId1" o:title="logo-luz" gain="19661f" blacklevel="22938f"/>
+          <w10:wrap anchorx="margin" anchory="margin"/>
         </v:shape>
       </w:pict>
     </w:r>
@@ -610,7 +685,7 @@
 </file>
 
 <file path=word/styles.xml><?xml version="1.0" encoding="utf-8"?>
-<w:styles xmlns:mc="http://schemas.openxmlformats.org/markup-compatibility/2006" xmlns:r="http://schemas.openxmlformats.org/officeDocument/2006/relationships" xmlns:w="http://schemas.openxmlformats.org/wordprocessingml/2006/main" xmlns:w14="http://schemas.microsoft.com/office/word/2010/wordml" xmlns:w15="http://schemas.microsoft.com/office/word/2012/wordml" xmlns:w16cex="http://schemas.microsoft.com/office/word/2018/wordml/cex" xmlns:w16cid="http://schemas.microsoft.com/office/word/2016/wordml/cid" xmlns:w16="http://schemas.microsoft.com/office/word/2018/wordml" xmlns:w16sdtdh="http://schemas.microsoft.com/office/word/2020/wordml/sdtdatahash" xmlns:w16se="http://schemas.microsoft.com/office/word/2015/wordml/symex" mc:Ignorable="w14 w15 w16se w16cid w16 w16cex w16sdtdh">
+<w:styles xmlns:mc="http://schemas.openxmlformats.org/markup-compatibility/2006" xmlns:r="http://schemas.openxmlformats.org/officeDocument/2006/relationships" xmlns:w="http://schemas.openxmlformats.org/wordprocessingml/2006/main" xmlns:w14="http://schemas.microsoft.com/office/word/2010/wordml" xmlns:w15="http://schemas.microsoft.com/office/word/2012/wordml" xmlns:w16se="http://schemas.microsoft.com/office/word/2015/wordml/symex" mc:Ignorable="w14 w15 w16se">
   <w:docDefaults>
     <w:rPrDefault>
       <w:rPr>
@@ -628,7 +703,7 @@
       </w:pPr>
     </w:pPrDefault>
   </w:docDefaults>
-  <w:latentStyles w:defLockedState="0" w:defUIPriority="99" w:defSemiHidden="0" w:defUnhideWhenUsed="0" w:defQFormat="0" w:count="376">
+  <w:latentStyles w:defLockedState="0" w:defUIPriority="99" w:defSemiHidden="0" w:defUnhideWhenUsed="0" w:defQFormat="0" w:count="371">
     <w:lsdException w:name="Normal" w:uiPriority="0" w:qFormat="1"/>
     <w:lsdException w:name="heading 1" w:uiPriority="9" w:qFormat="1"/>
     <w:lsdException w:name="heading 2" w:semiHidden="1" w:uiPriority="9" w:unhideWhenUsed="1" w:qFormat="1"/>
@@ -1000,11 +1075,6 @@
     <w:lsdException w:name="List Table 5 Dark Accent 6" w:uiPriority="50"/>
     <w:lsdException w:name="List Table 6 Colorful Accent 6" w:uiPriority="51"/>
     <w:lsdException w:name="List Table 7 Colorful Accent 6" w:uiPriority="52"/>
-    <w:lsdException w:name="Mention" w:semiHidden="1" w:unhideWhenUsed="1"/>
-    <w:lsdException w:name="Smart Hyperlink" w:semiHidden="1" w:unhideWhenUsed="1"/>
-    <w:lsdException w:name="Hashtag" w:semiHidden="1" w:unhideWhenUsed="1"/>
-    <w:lsdException w:name="Unresolved Mention" w:semiHidden="1" w:unhideWhenUsed="1"/>
-    <w:lsdException w:name="Smart Link" w:semiHidden="1" w:unhideWhenUsed="1"/>
   </w:latentStyles>
   <w:style w:type="paragraph" w:default="1" w:styleId="Normal">
     <w:name w:val="Normal"/>

</xml_diff>